<commit_message>
External Interface Requirements updated
</commit_message>
<xml_diff>
--- a/OtherStuff/External Interface Requirements.docx
+++ b/OtherStuff/External Interface Requirements.docx
@@ -862,25 +862,7 @@
         <w:rPr>
           <w:rFonts w:ascii="Georgia" w:hAnsi="Georgia"/>
         </w:rPr>
-        <w:t xml:space="preserve"> </w:t>
-      </w:r>
-      <w:r>
-        <w:rPr>
-          <w:rFonts w:ascii="Georgia" w:hAnsi="Georgia"/>
-        </w:rPr>
-        <w:t>This screen shows what happens when the “</w:t>
-      </w:r>
-      <w:r>
-        <w:rPr>
-          <w:rFonts w:ascii="Georgia" w:hAnsi="Georgia"/>
-        </w:rPr>
-        <w:t>Reserve</w:t>
-      </w:r>
-      <w:r>
-        <w:rPr>
-          <w:rFonts w:ascii="Georgia" w:hAnsi="Georgia"/>
-        </w:rPr>
-        <w:t xml:space="preserve"> a ride” button </w:t>
+        <w:t xml:space="preserve"> This screen shows what happens when the “Reserve a ride” button </w:t>
       </w:r>
       <w:proofErr w:type="gramStart"/>
       <w:r>
@@ -1143,9 +1125,9 @@
         </w:rPr>
         <w:drawing>
           <wp:inline distT="0" distB="0" distL="0" distR="0">
-            <wp:extent cx="2164262" cy="3498574"/>
-            <wp:effectExtent l="0" t="0" r="7620" b="6985"/>
-            <wp:docPr id="11" name="Immagine 11" descr="C:\Users\Alessandro\Desktop\Ale\GitHubSynch\myTaxyService-SE2-PozziRomani\OtherStuff\Mockups\MobileCustomerReInfo.png"/>
+            <wp:extent cx="2321560" cy="3752850"/>
+            <wp:effectExtent l="0" t="0" r="2540" b="0"/>
+            <wp:docPr id="12" name="Immagine 12" descr="C:\Users\Alessandro\Google Drive\Politecnico (MAGISTRALE)\SOFTWARE ENGINNEERING 2\PROGETTO\Project images\MobileCustomerReInfo.png"/>
             <wp:cNvGraphicFramePr>
               <a:graphicFrameLocks xmlns:a="http://schemas.openxmlformats.org/drawingml/2006/main" noChangeAspect="1"/>
             </wp:cNvGraphicFramePr>
@@ -1153,7 +1135,7 @@
               <a:graphicData uri="http://schemas.openxmlformats.org/drawingml/2006/picture">
                 <pic:pic xmlns:pic="http://schemas.openxmlformats.org/drawingml/2006/picture">
                   <pic:nvPicPr>
-                    <pic:cNvPr id="0" name="Picture 11" descr="C:\Users\Alessandro\Desktop\Ale\GitHubSynch\myTaxyService-SE2-PozziRomani\OtherStuff\Mockups\MobileCustomerReInfo.png"/>
+                    <pic:cNvPr id="0" name="Picture 2" descr="C:\Users\Alessandro\Google Drive\Politecnico (MAGISTRALE)\SOFTWARE ENGINNEERING 2\PROGETTO\Project images\MobileCustomerReInfo.png"/>
                     <pic:cNvPicPr>
                       <a:picLocks noChangeAspect="1" noChangeArrowheads="1"/>
                     </pic:cNvPicPr>
@@ -1174,7 +1156,7 @@
                   <pic:spPr bwMode="auto">
                     <a:xfrm>
                       <a:off x="0" y="0"/>
-                      <a:ext cx="2164633" cy="3499174"/>
+                      <a:ext cx="2321560" cy="3752850"/>
                     </a:xfrm>
                     <a:prstGeom prst="rect">
                       <a:avLst/>
@@ -1189,6 +1171,33 @@
             </a:graphic>
           </wp:inline>
         </w:drawing>
+      </w:r>
+    </w:p>
+    <w:p>
+      <w:pPr>
+        <w:rPr>
+          <w:rFonts w:ascii="Georgia" w:hAnsi="Georgia"/>
+        </w:rPr>
+      </w:pPr>
+      <w:r>
+        <w:rPr>
+          <w:rFonts w:ascii="Georgia" w:hAnsi="Georgia"/>
+        </w:rPr>
+        <w:t xml:space="preserve">The “Waiting time” box </w:t>
+      </w:r>
+      <w:proofErr w:type="gramStart"/>
+      <w:r>
+        <w:rPr>
+          <w:rFonts w:ascii="Georgia" w:hAnsi="Georgia"/>
+        </w:rPr>
+        <w:t>will be filled</w:t>
+      </w:r>
+      <w:proofErr w:type="gramEnd"/>
+      <w:r>
+        <w:rPr>
+          <w:rFonts w:ascii="Georgia" w:hAnsi="Georgia"/>
+        </w:rPr>
+        <w:t xml:space="preserve"> with the time to wait for the taxi to arrive only when a taxi driver will be assigned to the customer. </w:t>
       </w:r>
       <w:bookmarkStart w:id="0" w:name="_GoBack"/>
       <w:bookmarkEnd w:id="0"/>
@@ -1600,6 +1609,7 @@
   <w:style w:type="character" w:default="1" w:styleId="Carpredefinitoparagrafo">
     <w:name w:val="Default Paragraph Font"/>
     <w:uiPriority w:val="1"/>
+    <w:semiHidden/>
     <w:unhideWhenUsed/>
   </w:style>
   <w:style w:type="table" w:default="1" w:styleId="Tabellanormale">

</xml_diff>

<commit_message>
Mockups and class diagram updated
</commit_message>
<xml_diff>
--- a/OtherStuff/External Interface Requirements.docx
+++ b/OtherStuff/External Interface Requirements.docx
@@ -9,7 +9,23 @@
     </w:p>
     <w:p>
       <w:r>
-        <w:t>Below are shown some mockups that shows the general aspect, structure and main functionalities of the mobile and web application. Note that these mockups are only indicative, and the final version of the application may considerably differ.</w:t>
+        <w:t xml:space="preserve">Below </w:t>
+      </w:r>
+      <w:proofErr w:type="gramStart"/>
+      <w:r>
+        <w:t>are shown</w:t>
+      </w:r>
+      <w:proofErr w:type="gramEnd"/>
+      <w:r>
+        <w:t xml:space="preserve"> some mockups that shows the general aspect, structure and main functionalities of the mobile and web application. Note that these mockups are only </w:t>
+      </w:r>
+      <w:proofErr w:type="gramStart"/>
+      <w:r>
+        <w:t>indicative,</w:t>
+      </w:r>
+      <w:proofErr w:type="gramEnd"/>
+      <w:r>
+        <w:t xml:space="preserve"> and the final version of the application may considerably differ.</w:t>
       </w:r>
     </w:p>
     <w:p>
@@ -38,9 +54,9 @@
         </w:rPr>
         <w:drawing>
           <wp:inline distT="0" distB="0" distL="0" distR="0">
-            <wp:extent cx="1868556" cy="3020559"/>
-            <wp:effectExtent l="0" t="0" r="0" b="8890"/>
-            <wp:docPr id="1" name="Immagine 1" descr="C:\Users\Alessandro\Desktop\Ale\GitHubSynch\myTaxyService-SE2-PozziRomani\OtherStuff\Mockups\MobileHome.png"/>
+            <wp:extent cx="1897811" cy="3069011"/>
+            <wp:effectExtent l="0" t="0" r="7620" b="0"/>
+            <wp:docPr id="17" name="Immagine 17" descr="C:\Users\Alessandro\Google Drive\Politecnico (MAGISTRALE)\SOFTWARE ENGINNEERING 2\PROGETTO\Project images\Mobile\MobileHome.png"/>
             <wp:cNvGraphicFramePr>
               <a:graphicFrameLocks xmlns:a="http://schemas.openxmlformats.org/drawingml/2006/main" noChangeAspect="1"/>
             </wp:cNvGraphicFramePr>
@@ -48,7 +64,7 @@
               <a:graphicData uri="http://schemas.openxmlformats.org/drawingml/2006/picture">
                 <pic:pic xmlns:pic="http://schemas.openxmlformats.org/drawingml/2006/picture">
                   <pic:nvPicPr>
-                    <pic:cNvPr id="0" name="Picture 1" descr="C:\Users\Alessandro\Desktop\Ale\GitHubSynch\myTaxyService-SE2-PozziRomani\OtherStuff\Mockups\MobileHome.png"/>
+                    <pic:cNvPr id="0" name="Picture 1" descr="C:\Users\Alessandro\Google Drive\Politecnico (MAGISTRALE)\SOFTWARE ENGINNEERING 2\PROGETTO\Project images\Mobile\MobileHome.png"/>
                     <pic:cNvPicPr>
                       <a:picLocks noChangeAspect="1" noChangeArrowheads="1"/>
                     </pic:cNvPicPr>
@@ -69,7 +85,7 @@
                   <pic:spPr bwMode="auto">
                     <a:xfrm>
                       <a:off x="0" y="0"/>
-                      <a:ext cx="1878956" cy="3037371"/>
+                      <a:ext cx="1904783" cy="3080285"/>
                     </a:xfrm>
                     <a:prstGeom prst="rect">
                       <a:avLst/>
@@ -154,15 +170,23 @@
     </w:p>
     <w:p>
       <w:r>
-        <w:t>In the final version some of the fields may be marked as compulsory.</w:t>
-      </w:r>
-    </w:p>
-    <w:p>
-      <w:r>
-        <w:rPr>
-          <w:i/>
-        </w:rPr>
         <w:lastRenderedPageBreak/>
+        <w:t xml:space="preserve">In the final </w:t>
+      </w:r>
+      <w:proofErr w:type="gramStart"/>
+      <w:r>
+        <w:t>version</w:t>
+      </w:r>
+      <w:proofErr w:type="gramEnd"/>
+      <w:r>
+        <w:t xml:space="preserve"> some of the fields may be marked as compulsory.</w:t>
+      </w:r>
+    </w:p>
+    <w:p>
+      <w:r>
+        <w:rPr>
+          <w:i/>
+        </w:rPr>
         <w:t>Taxi D</w:t>
       </w:r>
       <w:r>
@@ -178,7 +202,15 @@
         <w:t xml:space="preserve"> Home – </w:t>
       </w:r>
       <w:r>
-        <w:t>If a user logs in with taxi driver’s credential from the application home, the following screen will appear:</w:t>
+        <w:t xml:space="preserve">If a user logs in with taxi </w:t>
+      </w:r>
+      <w:proofErr w:type="gramStart"/>
+      <w:r>
+        <w:t>driver’s</w:t>
+      </w:r>
+      <w:proofErr w:type="gramEnd"/>
+      <w:r>
+        <w:t xml:space="preserve"> credential from the application home, the following screen will appear:</w:t>
       </w:r>
     </w:p>
     <w:p>
@@ -238,7 +270,15 @@
     </w:p>
     <w:p>
       <w:r>
-        <w:t xml:space="preserve">The “See request” button, as long as the “You have a new ride request” text, may not be present if no request have been received. </w:t>
+        <w:t xml:space="preserve">The “See request” button, as long as the “You have a new ride request” text, may not be present if no request </w:t>
+      </w:r>
+      <w:proofErr w:type="gramStart"/>
+      <w:r>
+        <w:t>have been received</w:t>
+      </w:r>
+      <w:proofErr w:type="gramEnd"/>
+      <w:r>
+        <w:t xml:space="preserve">. </w:t>
       </w:r>
     </w:p>
     <w:p>
@@ -330,7 +370,15 @@
         <w:t>home</w:t>
       </w:r>
       <w:r>
-        <w:t xml:space="preserve"> will appear, otherwise the following screen will be loaded:</w:t>
+        <w:t xml:space="preserve"> will </w:t>
+      </w:r>
+      <w:proofErr w:type="gramStart"/>
+      <w:r>
+        <w:t>appear,</w:t>
+      </w:r>
+      <w:proofErr w:type="gramEnd"/>
+      <w:r>
+        <w:t xml:space="preserve"> otherwise the following screen will be loaded:</w:t>
       </w:r>
     </w:p>
     <w:p>
@@ -498,7 +546,15 @@
         <w:t>Customer ride request –</w:t>
       </w:r>
       <w:r>
-        <w:t xml:space="preserve"> This screen shows what happens when the “Request a ride” button is pressed in the </w:t>
+        <w:t xml:space="preserve"> This screen shows what happens when the “Request a ride” button </w:t>
+      </w:r>
+      <w:proofErr w:type="gramStart"/>
+      <w:r>
+        <w:t>is pressed</w:t>
+      </w:r>
+      <w:proofErr w:type="gramEnd"/>
+      <w:r>
+        <w:t xml:space="preserve"> in the </w:t>
       </w:r>
       <w:r>
         <w:rPr>
@@ -578,7 +634,15 @@
         <w:t>Customer ride reservation -</w:t>
       </w:r>
       <w:r>
-        <w:t xml:space="preserve"> This screen shows what happens when the “Reserve a ride” button is pressed in the </w:t>
+        <w:t xml:space="preserve"> This screen shows what happens when the “Reserve a ride” button </w:t>
+      </w:r>
+      <w:proofErr w:type="gramStart"/>
+      <w:r>
+        <w:t>is pressed</w:t>
+      </w:r>
+      <w:proofErr w:type="gramEnd"/>
+      <w:r>
+        <w:t xml:space="preserve"> in the </w:t>
       </w:r>
       <w:r>
         <w:rPr>
@@ -744,7 +808,15 @@
         <w:t>, details about the reques</w:t>
       </w:r>
       <w:r>
-        <w:t>t or reservation will be shown as follows.</w:t>
+        <w:t xml:space="preserve">t or reservation </w:t>
+      </w:r>
+      <w:proofErr w:type="gramStart"/>
+      <w:r>
+        <w:t>will be shown</w:t>
+      </w:r>
+      <w:proofErr w:type="gramEnd"/>
+      <w:r>
+        <w:t xml:space="preserve"> as follows.</w:t>
       </w:r>
     </w:p>
     <w:p>
@@ -810,7 +882,15 @@
         <w:t xml:space="preserve"> and “Code”</w:t>
       </w:r>
       <w:r>
-        <w:t xml:space="preserve"> box will be filled with the time to wait for the taxi</w:t>
+        <w:t xml:space="preserve"> box </w:t>
+      </w:r>
+      <w:proofErr w:type="gramStart"/>
+      <w:r>
+        <w:t>will be filled</w:t>
+      </w:r>
+      <w:proofErr w:type="gramEnd"/>
+      <w:r>
+        <w:t xml:space="preserve"> with the time to wait for the taxi</w:t>
       </w:r>
       <w:r>
         <w:t xml:space="preserve"> to arrive and the correspondent taxi code</w:t>
@@ -858,7 +938,7 @@
           <wp:inline distT="0" distB="0" distL="0" distR="0">
             <wp:extent cx="4986068" cy="3117855"/>
             <wp:effectExtent l="0" t="0" r="5080" b="6350"/>
-            <wp:docPr id="11" name="Immagine 11" descr="C:\Users\Alessandro\Desktop\Ale\GitHubSynch\myTaxyService-SE2-PozziRomani\OtherStuff\Mockups\WebHome.png"/>
+            <wp:docPr id="18" name="Immagine 18" descr="C:\Users\Alessandro\Desktop\Ale\GitHubSynch\myTaxyService-SE2-PozziRomani\OtherStuff\Mockups\WebHome.png"/>
             <wp:cNvGraphicFramePr>
               <a:graphicFrameLocks xmlns:a="http://schemas.openxmlformats.org/drawingml/2006/main" noChangeAspect="1"/>
             </wp:cNvGraphicFramePr>
@@ -866,7 +946,7 @@
               <a:graphicData uri="http://schemas.openxmlformats.org/drawingml/2006/picture">
                 <pic:pic xmlns:pic="http://schemas.openxmlformats.org/drawingml/2006/picture">
                   <pic:nvPicPr>
-                    <pic:cNvPr id="0" name="Picture 1" descr="C:\Users\Alessandro\Desktop\Ale\GitHubSynch\myTaxyService-SE2-PozziRomani\OtherStuff\Mockups\WebHome.png"/>
+                    <pic:cNvPr id="0" name="Picture 2" descr="C:\Users\Alessandro\Desktop\Ale\GitHubSynch\myTaxyService-SE2-PozziRomani\OtherStuff\Mockups\WebHome.png"/>
                     <pic:cNvPicPr>
                       <a:picLocks noChangeAspect="1" noChangeArrowheads="1"/>
                     </pic:cNvPicPr>
@@ -887,7 +967,7 @@
                   <pic:spPr bwMode="auto">
                     <a:xfrm>
                       <a:off x="0" y="0"/>
-                      <a:ext cx="5005704" cy="3130134"/>
+                      <a:ext cx="5001431" cy="3127462"/>
                     </a:xfrm>
                     <a:prstGeom prst="rect">
                       <a:avLst/>
@@ -903,6 +983,8 @@
           </wp:inline>
         </w:drawing>
       </w:r>
+      <w:bookmarkStart w:id="0" w:name="_GoBack"/>
+      <w:bookmarkEnd w:id="0"/>
     </w:p>
     <w:p>
       <w:r>
@@ -917,7 +999,15 @@
         <w:t>Registration form</w:t>
       </w:r>
       <w:r>
-        <w:t xml:space="preserve"> – This will appear when the “Register now” button is pressed in the home page:</w:t>
+        <w:t xml:space="preserve"> – This will appear when the “Register now” button </w:t>
+      </w:r>
+      <w:proofErr w:type="gramStart"/>
+      <w:r>
+        <w:t>is pressed</w:t>
+      </w:r>
+      <w:proofErr w:type="gramEnd"/>
+      <w:r>
+        <w:t xml:space="preserve"> in the home page:</w:t>
       </w:r>
     </w:p>
     <w:p>
@@ -1056,7 +1146,23 @@
         <w:t>Notice that</w:t>
       </w:r>
       <w:r>
-        <w:t xml:space="preserve"> a taxi driver user won’t have any of these functionality available, except for “Manage your account” and “log out”. “Notifications” is reserved to customer and allows them to be alerted if some events occurs.</w:t>
+        <w:t xml:space="preserve"> a taxi driver user </w:t>
+      </w:r>
+      <w:proofErr w:type="gramStart"/>
+      <w:r>
+        <w:t>won’t</w:t>
+      </w:r>
+      <w:proofErr w:type="gramEnd"/>
+      <w:r>
+        <w:t xml:space="preserve"> have any of these functionality available, except for “Manage your account” and “log out”. “Notifications” is reserved to customer and allows them to </w:t>
+      </w:r>
+      <w:proofErr w:type="gramStart"/>
+      <w:r>
+        <w:t>be alerted</w:t>
+      </w:r>
+      <w:proofErr w:type="gramEnd"/>
+      <w:r>
+        <w:t xml:space="preserve"> if some events occurs.</w:t>
       </w:r>
     </w:p>
     <w:p>
@@ -1067,7 +1173,15 @@
         <w:t>Customer ride request –</w:t>
       </w:r>
       <w:r>
-        <w:t xml:space="preserve"> The following form will appear when “Request a ride” is pressed:</w:t>
+        <w:t xml:space="preserve"> The following form will appear when “Request a ride” </w:t>
+      </w:r>
+      <w:proofErr w:type="gramStart"/>
+      <w:r>
+        <w:t>is pressed</w:t>
+      </w:r>
+      <w:proofErr w:type="gramEnd"/>
+      <w:r>
+        <w:t>:</w:t>
       </w:r>
     </w:p>
     <w:p>
@@ -1260,13 +1374,27 @@
     </w:p>
     <w:p>
       <w:r>
-        <w:t>Notice that the “Status” fields will be explained by</w:t>
-      </w:r>
-      <w:r>
-        <w:t xml:space="preserve"> clicking the info buttons. “Taxi code” and “Waiting time” columns will present a value only when the status field is “Taxi assigned”. Finally, the “Delete” icon will be clickable only if a request/reservation has no taxi assigned and has not been competed yet.</w:t>
-      </w:r>
-      <w:bookmarkStart w:id="0" w:name="_GoBack"/>
-      <w:bookmarkEnd w:id="0"/>
+        <w:t xml:space="preserve">Notice that the “Status” fields </w:t>
+      </w:r>
+      <w:proofErr w:type="gramStart"/>
+      <w:r>
+        <w:t>will be explained</w:t>
+      </w:r>
+      <w:proofErr w:type="gramEnd"/>
+      <w:r>
+        <w:t xml:space="preserve"> by</w:t>
+      </w:r>
+      <w:r>
+        <w:t xml:space="preserve"> clicking the info buttons. “Taxi code” and “Waiting time” columns will present a value only when the status field is “Taxi assigned”. Finally, the “Delete” icon will be clickable </w:t>
+      </w:r>
+      <w:proofErr w:type="gramStart"/>
+      <w:r>
+        <w:t>only if a request/reservation has no taxi assigned and has not been competed yet</w:t>
+      </w:r>
+      <w:proofErr w:type="gramEnd"/>
+      <w:r>
+        <w:t>.</w:t>
+      </w:r>
     </w:p>
     <w:sectPr>
       <w:pgSz w:w="12240" w:h="15840"/>
@@ -1679,6 +1807,7 @@
   <w:style w:type="character" w:default="1" w:styleId="Carpredefinitoparagrafo">
     <w:name w:val="Default Paragraph Font"/>
     <w:uiPriority w:val="1"/>
+    <w:semiHidden/>
     <w:unhideWhenUsed/>
   </w:style>
   <w:style w:type="table" w:default="1" w:styleId="Tabellanormale">

</xml_diff>

<commit_message>
RASD with (part of) section 3 + updates
</commit_message>
<xml_diff>
--- a/OtherStuff/External Interface Requirements.docx
+++ b/OtherStuff/External Interface Requirements.docx
@@ -3,11 +3,7 @@
 <w:document xmlns:wpc="http://schemas.microsoft.com/office/word/2010/wordprocessingCanvas" xmlns:mc="http://schemas.openxmlformats.org/markup-compatibility/2006" xmlns:o="urn:schemas-microsoft-com:office:office" xmlns:r="http://schemas.openxmlformats.org/officeDocument/2006/relationships" xmlns:m="http://schemas.openxmlformats.org/officeDocument/2006/math" xmlns:v="urn:schemas-microsoft-com:vml" xmlns:wp14="http://schemas.microsoft.com/office/word/2010/wordprocessingDrawing" xmlns:wp="http://schemas.openxmlformats.org/drawingml/2006/wordprocessingDrawing" xmlns:w10="urn:schemas-microsoft-com:office:word" xmlns:w="http://schemas.openxmlformats.org/wordprocessingml/2006/main" xmlns:w14="http://schemas.microsoft.com/office/word/2010/wordml" xmlns:w15="http://schemas.microsoft.com/office/word/2012/wordml" xmlns:wpg="http://schemas.microsoft.com/office/word/2010/wordprocessingGroup" xmlns:wpi="http://schemas.microsoft.com/office/word/2010/wordprocessingInk" xmlns:wne="http://schemas.microsoft.com/office/word/2006/wordml" xmlns:wps="http://schemas.microsoft.com/office/word/2010/wordprocessingShape" mc:Ignorable="w14 w15 wp14">
   <w:body>
     <w:p>
-      <w:r>
-        <w:t>User Interfaces</w:t>
-      </w:r>
-    </w:p>
-    <w:p>
+      <w:bookmarkStart w:id="0" w:name="_GoBack"/>
       <w:r>
         <w:t xml:space="preserve">Below </w:t>
       </w:r>
@@ -170,23 +166,23 @@
     </w:p>
     <w:p>
       <w:r>
+        <w:t xml:space="preserve">In the final </w:t>
+      </w:r>
+      <w:proofErr w:type="gramStart"/>
+      <w:r>
+        <w:t>version</w:t>
+      </w:r>
+      <w:proofErr w:type="gramEnd"/>
+      <w:r>
+        <w:t xml:space="preserve"> some of the fields may be marked as compulsory.</w:t>
+      </w:r>
+    </w:p>
+    <w:p>
+      <w:r>
+        <w:rPr>
+          <w:i/>
+        </w:rPr>
         <w:lastRenderedPageBreak/>
-        <w:t xml:space="preserve">In the final </w:t>
-      </w:r>
-      <w:proofErr w:type="gramStart"/>
-      <w:r>
-        <w:t>version</w:t>
-      </w:r>
-      <w:proofErr w:type="gramEnd"/>
-      <w:r>
-        <w:t xml:space="preserve"> some of the fields may be marked as compulsory.</w:t>
-      </w:r>
-    </w:p>
-    <w:p>
-      <w:r>
-        <w:rPr>
-          <w:i/>
-        </w:rPr>
         <w:t>Taxi D</w:t>
       </w:r>
       <w:r>
@@ -983,8 +979,6 @@
           </wp:inline>
         </w:drawing>
       </w:r>
-      <w:bookmarkStart w:id="0" w:name="_GoBack"/>
-      <w:bookmarkEnd w:id="0"/>
     </w:p>
     <w:p>
       <w:r>
@@ -1395,6 +1389,7 @@
       <w:r>
         <w:t>.</w:t>
       </w:r>
+      <w:bookmarkEnd w:id="0"/>
     </w:p>
     <w:sectPr>
       <w:pgSz w:w="12240" w:h="15840"/>

</xml_diff>